<commit_message>
Update actuator sizing document
Revised 03_ChevilleNAO_09_Dimensionnement_Actionneur.docx with new content or corrections related to actuator sizing.
</commit_message>
<xml_diff>
--- a/09_Dimensionnement_Actionneur_Dynamique/03_ChevilleNAO_09_Dimensionnement_Actionneur.docx
+++ b/09_Dimensionnement_Actionneur_Dynamique/03_ChevilleNAO_09_Dimensionnement_Actionneur.docx
@@ -1,6 +1,6 @@
 
 <file path=word/document.xml><?xml version="1.0" encoding="utf-8"?>
-<w:document xmlns:wpc="http://schemas.microsoft.com/office/word/2010/wordprocessingCanvas" xmlns:cx="http://schemas.microsoft.com/office/drawing/2014/chartex" xmlns:cx1="http://schemas.microsoft.com/office/drawing/2015/9/8/chartex" xmlns:cx2="http://schemas.microsoft.com/office/drawing/2015/10/21/chartex" xmlns:cx3="http://schemas.microsoft.com/office/drawing/2016/5/9/chartex" xmlns:cx4="http://schemas.microsoft.com/office/drawing/2016/5/10/chartex" xmlns:cx5="http://schemas.microsoft.com/office/drawing/2016/5/11/chartex" xmlns:cx6="http://schemas.microsoft.com/office/drawing/2016/5/12/chartex" xmlns:cx7="http://schemas.microsoft.com/office/drawing/2016/5/13/chartex" xmlns:cx8="http://schemas.microsoft.com/office/drawing/2016/5/14/chartex" xmlns:mc="http://schemas.openxmlformats.org/markup-compatibility/2006" xmlns:aink="http://schemas.microsoft.com/office/drawing/2016/ink" xmlns:am3d="http://schemas.microsoft.com/office/drawing/2017/model3d" xmlns:o="urn:schemas-microsoft-com:office:office" xmlns:oel="http://schemas.microsoft.com/office/2019/extlst" xmlns:r="http://schemas.openxmlformats.org/officeDocument/2006/relationships" xmlns:m="http://schemas.openxmlformats.org/officeDocument/2006/math" xmlns:v="urn:schemas-microsoft-com:vml" xmlns:wp14="http://schemas.microsoft.com/office/word/2010/wordprocessingDrawing" xmlns:wp="http://schemas.openxmlformats.org/drawingml/2006/wordprocessingDrawing" xmlns:w10="urn:schemas-microsoft-com:office:word" xmlns:w="http://schemas.openxmlformats.org/wordprocessingml/2006/main" xmlns:w14="http://schemas.microsoft.com/office/word/2010/wordml" xmlns:w15="http://schemas.microsoft.com/office/word/2012/wordml" xmlns:w16cex="http://schemas.microsoft.com/office/word/2018/wordml/cex" xmlns:w16cid="http://schemas.microsoft.com/office/word/2016/wordml/cid" xmlns:w16="http://schemas.microsoft.com/office/word/2018/wordml" xmlns:w16sdtdh="http://schemas.microsoft.com/office/word/2020/wordml/sdtdatahash" xmlns:w16se="http://schemas.microsoft.com/office/word/2015/wordml/symex" xmlns:wpg="http://schemas.microsoft.com/office/word/2010/wordprocessingGroup" xmlns:wpi="http://schemas.microsoft.com/office/word/2010/wordprocessingInk" xmlns:wne="http://schemas.microsoft.com/office/word/2006/wordml" xmlns:wps="http://schemas.microsoft.com/office/word/2010/wordprocessingShape" mc:Ignorable="w14 w15 w16se w16cid w16 w16cex w16sdtdh wp14">
+<w:document xmlns:wpc="http://schemas.microsoft.com/office/word/2010/wordprocessingCanvas" xmlns:cx="http://schemas.microsoft.com/office/drawing/2014/chartex" xmlns:cx1="http://schemas.microsoft.com/office/drawing/2015/9/8/chartex" xmlns:cx2="http://schemas.microsoft.com/office/drawing/2015/10/21/chartex" xmlns:cx3="http://schemas.microsoft.com/office/drawing/2016/5/9/chartex" xmlns:cx4="http://schemas.microsoft.com/office/drawing/2016/5/10/chartex" xmlns:cx5="http://schemas.microsoft.com/office/drawing/2016/5/11/chartex" xmlns:cx6="http://schemas.microsoft.com/office/drawing/2016/5/12/chartex" xmlns:cx7="http://schemas.microsoft.com/office/drawing/2016/5/13/chartex" xmlns:cx8="http://schemas.microsoft.com/office/drawing/2016/5/14/chartex" xmlns:mc="http://schemas.openxmlformats.org/markup-compatibility/2006" xmlns:aink="http://schemas.microsoft.com/office/drawing/2016/ink" xmlns:am3d="http://schemas.microsoft.com/office/drawing/2017/model3d" xmlns:o="urn:schemas-microsoft-com:office:office" xmlns:oel="http://schemas.microsoft.com/office/2019/extlst" xmlns:r="http://schemas.openxmlformats.org/officeDocument/2006/relationships" xmlns:m="http://schemas.openxmlformats.org/officeDocument/2006/math" xmlns:v="urn:schemas-microsoft-com:vml" xmlns:wp14="http://schemas.microsoft.com/office/word/2010/wordprocessingDrawing" xmlns:wp="http://schemas.openxmlformats.org/drawingml/2006/wordprocessingDrawing" xmlns:w10="urn:schemas-microsoft-com:office:word" xmlns:w="http://schemas.openxmlformats.org/wordprocessingml/2006/main" xmlns:w14="http://schemas.microsoft.com/office/word/2010/wordml" xmlns:w15="http://schemas.microsoft.com/office/word/2012/wordml" xmlns:w16cex="http://schemas.microsoft.com/office/word/2018/wordml/cex" xmlns:w16cid="http://schemas.microsoft.com/office/word/2016/wordml/cid" xmlns:w16="http://schemas.microsoft.com/office/word/2018/wordml" xmlns:w16du="http://schemas.microsoft.com/office/word/2023/wordml/word16du" xmlns:w16sdtdh="http://schemas.microsoft.com/office/word/2020/wordml/sdtdatahash" xmlns:w16sdtfl="http://schemas.microsoft.com/office/word/2024/wordml/sdtformatlock" xmlns:w16se="http://schemas.microsoft.com/office/word/2015/wordml/symex" xmlns:wpg="http://schemas.microsoft.com/office/word/2010/wordprocessingGroup" xmlns:wpi="http://schemas.microsoft.com/office/word/2010/wordprocessingInk" xmlns:wne="http://schemas.microsoft.com/office/word/2006/wordml" xmlns:wps="http://schemas.microsoft.com/office/word/2010/wordprocessingShape" mc:Ignorable="w14 w15 w16se w16cid w16 w16cex w16sdtdh w16sdtfl w16du wp14">
   <w:body>
     <w:p>
       <w:pPr>
@@ -12,6 +12,9 @@
       </w:r>
       <w:r>
         <w:t>e la cheville du robot NAO</w:t>
+      </w:r>
+      <w:r>
+        <w:t xml:space="preserve"> </w:t>
       </w:r>
       <w:r>
         <w:t>–</w:t>
@@ -416,7 +419,6 @@
                 <w:numId w:val="10"/>
               </w:numPr>
               <w:spacing w:line="240" w:lineRule="auto"/>
-              <w:jc w:val="left"/>
             </w:pPr>
             <w:r>
               <w:t>Proposer une modélisation d</w:t>
@@ -426,6 +428,9 @@
             </w:r>
             <w:r>
               <w:t xml:space="preserve"> (schéma cinématique paramétré et/ou graphe de liaisons).</w:t>
+            </w:r>
+            <w:r>
+              <w:t xml:space="preserve"> Pour cela, on modélisera uniquement l’axe de tangage (moteur, tibia, cheville ainsi que chaque pignons du réducteur).</w:t>
             </w:r>
           </w:p>
           <w:p>
@@ -436,7 +441,6 @@
                 <w:numId w:val="10"/>
               </w:numPr>
               <w:spacing w:line="240" w:lineRule="auto"/>
-              <w:jc w:val="left"/>
             </w:pPr>
             <w:r>
               <w:t xml:space="preserve">Faire un bilan exhaustif des puissances intérieures. </w:t>
@@ -450,7 +454,6 @@
                 <w:numId w:val="10"/>
               </w:numPr>
               <w:spacing w:line="240" w:lineRule="auto"/>
-              <w:jc w:val="left"/>
             </w:pPr>
             <w:r>
               <w:t>Faire un bilan exhaustif des puissances extérieures.</w:t>
@@ -558,16 +561,47 @@
                 <w:numId w:val="10"/>
               </w:numPr>
               <w:spacing w:line="240" w:lineRule="auto"/>
-              <w:jc w:val="left"/>
             </w:pPr>
             <w:r>
-              <w:t xml:space="preserve">Estimer l’énergie cinétique </w:t>
+              <w:t xml:space="preserve">Déterminer </w:t>
+            </w:r>
+            <w:r>
+              <w:t xml:space="preserve">l’énergie cinétique </w:t>
             </w:r>
             <w:r>
               <w:t>de la cheville du robot NAO</w:t>
             </w:r>
             <w:r>
-              <w:t xml:space="preserve">. Justifier qu’on puisse ou qu’on ne puisse pas négliger certains composants dans cette étude. </w:t>
+              <w:t xml:space="preserve">. </w:t>
+            </w:r>
+            <w:r>
+              <w:t xml:space="preserve">Plus précisément, on recherche l’inertie équivalente ramenée à l’arbre moteur. </w:t>
+            </w:r>
+          </w:p>
+          <w:p>
+            <w:pPr>
+              <w:pStyle w:val="Paragraphedeliste"/>
+              <w:numPr>
+                <w:ilvl w:val="1"/>
+                <w:numId w:val="10"/>
+              </w:numPr>
+              <w:spacing w:line="240" w:lineRule="auto"/>
+            </w:pPr>
+            <w:r>
+              <w:t>Déterminer (en pourcentage) la part de chacune des pièces dans l’énergie cinétique équivalente.</w:t>
+            </w:r>
+          </w:p>
+          <w:p>
+            <w:pPr>
+              <w:pStyle w:val="Paragraphedeliste"/>
+              <w:numPr>
+                <w:ilvl w:val="1"/>
+                <w:numId w:val="10"/>
+              </w:numPr>
+              <w:spacing w:line="240" w:lineRule="auto"/>
+            </w:pPr>
+            <w:r>
+              <w:t>Quelles inerties peut-on négliger ?</w:t>
             </w:r>
           </w:p>
         </w:tc>
@@ -672,7 +706,6 @@
                 <w:numId w:val="10"/>
               </w:numPr>
               <w:spacing w:line="240" w:lineRule="auto"/>
-              <w:jc w:val="left"/>
             </w:pPr>
             <w:r>
               <w:t>Proposer un modèle de frottement et estimer les pertes globales du système.</w:t>
@@ -686,7 +719,6 @@
                 <w:numId w:val="10"/>
               </w:numPr>
               <w:spacing w:line="240" w:lineRule="auto"/>
-              <w:jc w:val="left"/>
             </w:pPr>
             <w:r>
               <w:t>Lister et estimer d’autres sources de pertes énergétiques.</w:t>
@@ -794,7 +826,6 @@
                 <w:numId w:val="10"/>
               </w:numPr>
               <w:spacing w:line="240" w:lineRule="auto"/>
-              <w:jc w:val="left"/>
             </w:pPr>
             <w:r>
               <w:t>Quantifier l’ensemble des puissances intérieures et extérieures recensées précédemment.</w:t>
@@ -902,7 +933,6 @@
                 <w:numId w:val="10"/>
               </w:numPr>
               <w:spacing w:line="240" w:lineRule="auto"/>
-              <w:jc w:val="left"/>
             </w:pPr>
             <w:r>
               <w:t>Estimer sur un cycle de fonctionnement la puissance instantanée consommée par le moteur.</w:t>
@@ -916,7 +946,6 @@
                 <w:numId w:val="10"/>
               </w:numPr>
               <w:spacing w:line="240" w:lineRule="auto"/>
-              <w:jc w:val="left"/>
             </w:pPr>
             <w:r>
               <w:t>Valider le choix de moteur effectué par le concepteur du système.</w:t>
@@ -1134,20 +1163,6 @@
               <w:jc w:val="left"/>
             </w:pPr>
             <w:r>
-              <w:t>Présenter les points clés de la résolution utilisant Capytale.</w:t>
-            </w:r>
-          </w:p>
-          <w:p>
-            <w:pPr>
-              <w:pStyle w:val="Paragraphedeliste"/>
-              <w:numPr>
-                <w:ilvl w:val="0"/>
-                <w:numId w:val="11"/>
-              </w:numPr>
-              <w:spacing w:line="240" w:lineRule="auto"/>
-              <w:jc w:val="left"/>
-            </w:pPr>
-            <w:r>
               <w:t>Présenter le protocole expérimental.</w:t>
             </w:r>
           </w:p>
@@ -1254,7 +1269,7 @@
 </file>
 
 <file path=word/endnotes.xml><?xml version="1.0" encoding="utf-8"?>
-<w:endnotes xmlns:wpc="http://schemas.microsoft.com/office/word/2010/wordprocessingCanvas" xmlns:cx="http://schemas.microsoft.com/office/drawing/2014/chartex" xmlns:cx1="http://schemas.microsoft.com/office/drawing/2015/9/8/chartex" xmlns:cx2="http://schemas.microsoft.com/office/drawing/2015/10/21/chartex" xmlns:cx3="http://schemas.microsoft.com/office/drawing/2016/5/9/chartex" xmlns:cx4="http://schemas.microsoft.com/office/drawing/2016/5/10/chartex" xmlns:cx5="http://schemas.microsoft.com/office/drawing/2016/5/11/chartex" xmlns:cx6="http://schemas.microsoft.com/office/drawing/2016/5/12/chartex" xmlns:cx7="http://schemas.microsoft.com/office/drawing/2016/5/13/chartex" xmlns:cx8="http://schemas.microsoft.com/office/drawing/2016/5/14/chartex" xmlns:mc="http://schemas.openxmlformats.org/markup-compatibility/2006" xmlns:aink="http://schemas.microsoft.com/office/drawing/2016/ink" xmlns:am3d="http://schemas.microsoft.com/office/drawing/2017/model3d" xmlns:o="urn:schemas-microsoft-com:office:office" xmlns:oel="http://schemas.microsoft.com/office/2019/extlst" xmlns:r="http://schemas.openxmlformats.org/officeDocument/2006/relationships" xmlns:m="http://schemas.openxmlformats.org/officeDocument/2006/math" xmlns:v="urn:schemas-microsoft-com:vml" xmlns:wp14="http://schemas.microsoft.com/office/word/2010/wordprocessingDrawing" xmlns:wp="http://schemas.openxmlformats.org/drawingml/2006/wordprocessingDrawing" xmlns:w10="urn:schemas-microsoft-com:office:word" xmlns:w="http://schemas.openxmlformats.org/wordprocessingml/2006/main" xmlns:w14="http://schemas.microsoft.com/office/word/2010/wordml" xmlns:w15="http://schemas.microsoft.com/office/word/2012/wordml" xmlns:w16cex="http://schemas.microsoft.com/office/word/2018/wordml/cex" xmlns:w16cid="http://schemas.microsoft.com/office/word/2016/wordml/cid" xmlns:w16="http://schemas.microsoft.com/office/word/2018/wordml" xmlns:w16sdtdh="http://schemas.microsoft.com/office/word/2020/wordml/sdtdatahash" xmlns:w16se="http://schemas.microsoft.com/office/word/2015/wordml/symex" xmlns:wpg="http://schemas.microsoft.com/office/word/2010/wordprocessingGroup" xmlns:wpi="http://schemas.microsoft.com/office/word/2010/wordprocessingInk" xmlns:wne="http://schemas.microsoft.com/office/word/2006/wordml" xmlns:wps="http://schemas.microsoft.com/office/word/2010/wordprocessingShape" mc:Ignorable="w14 w15 w16se w16cid w16 w16cex w16sdtdh wp14">
+<w:endnotes xmlns:wpc="http://schemas.microsoft.com/office/word/2010/wordprocessingCanvas" xmlns:cx="http://schemas.microsoft.com/office/drawing/2014/chartex" xmlns:cx1="http://schemas.microsoft.com/office/drawing/2015/9/8/chartex" xmlns:cx2="http://schemas.microsoft.com/office/drawing/2015/10/21/chartex" xmlns:cx3="http://schemas.microsoft.com/office/drawing/2016/5/9/chartex" xmlns:cx4="http://schemas.microsoft.com/office/drawing/2016/5/10/chartex" xmlns:cx5="http://schemas.microsoft.com/office/drawing/2016/5/11/chartex" xmlns:cx6="http://schemas.microsoft.com/office/drawing/2016/5/12/chartex" xmlns:cx7="http://schemas.microsoft.com/office/drawing/2016/5/13/chartex" xmlns:cx8="http://schemas.microsoft.com/office/drawing/2016/5/14/chartex" xmlns:mc="http://schemas.openxmlformats.org/markup-compatibility/2006" xmlns:aink="http://schemas.microsoft.com/office/drawing/2016/ink" xmlns:am3d="http://schemas.microsoft.com/office/drawing/2017/model3d" xmlns:o="urn:schemas-microsoft-com:office:office" xmlns:oel="http://schemas.microsoft.com/office/2019/extlst" xmlns:r="http://schemas.openxmlformats.org/officeDocument/2006/relationships" xmlns:m="http://schemas.openxmlformats.org/officeDocument/2006/math" xmlns:v="urn:schemas-microsoft-com:vml" xmlns:wp14="http://schemas.microsoft.com/office/word/2010/wordprocessingDrawing" xmlns:wp="http://schemas.openxmlformats.org/drawingml/2006/wordprocessingDrawing" xmlns:w10="urn:schemas-microsoft-com:office:word" xmlns:w="http://schemas.openxmlformats.org/wordprocessingml/2006/main" xmlns:w14="http://schemas.microsoft.com/office/word/2010/wordml" xmlns:w15="http://schemas.microsoft.com/office/word/2012/wordml" xmlns:w16cex="http://schemas.microsoft.com/office/word/2018/wordml/cex" xmlns:w16cid="http://schemas.microsoft.com/office/word/2016/wordml/cid" xmlns:w16="http://schemas.microsoft.com/office/word/2018/wordml" xmlns:w16du="http://schemas.microsoft.com/office/word/2023/wordml/word16du" xmlns:w16sdtdh="http://schemas.microsoft.com/office/word/2020/wordml/sdtdatahash" xmlns:w16sdtfl="http://schemas.microsoft.com/office/word/2024/wordml/sdtformatlock" xmlns:w16se="http://schemas.microsoft.com/office/word/2015/wordml/symex" xmlns:wpg="http://schemas.microsoft.com/office/word/2010/wordprocessingGroup" xmlns:wpi="http://schemas.microsoft.com/office/word/2010/wordprocessingInk" xmlns:wne="http://schemas.microsoft.com/office/word/2006/wordml" xmlns:wps="http://schemas.microsoft.com/office/word/2010/wordprocessingShape" mc:Ignorable="w14 w15 w16se w16cid w16 w16cex w16sdtdh w16sdtfl w16du wp14">
   <w:endnote w:type="separator" w:id="-1">
     <w:p>
       <w:pPr>
@@ -1279,7 +1294,7 @@
 </file>
 
 <file path=word/footer1.xml><?xml version="1.0" encoding="utf-8"?>
-<w:ftr xmlns:wpc="http://schemas.microsoft.com/office/word/2010/wordprocessingCanvas" xmlns:cx="http://schemas.microsoft.com/office/drawing/2014/chartex" xmlns:cx1="http://schemas.microsoft.com/office/drawing/2015/9/8/chartex" xmlns:cx2="http://schemas.microsoft.com/office/drawing/2015/10/21/chartex" xmlns:cx3="http://schemas.microsoft.com/office/drawing/2016/5/9/chartex" xmlns:cx4="http://schemas.microsoft.com/office/drawing/2016/5/10/chartex" xmlns:cx5="http://schemas.microsoft.com/office/drawing/2016/5/11/chartex" xmlns:cx6="http://schemas.microsoft.com/office/drawing/2016/5/12/chartex" xmlns:cx7="http://schemas.microsoft.com/office/drawing/2016/5/13/chartex" xmlns:cx8="http://schemas.microsoft.com/office/drawing/2016/5/14/chartex" xmlns:mc="http://schemas.openxmlformats.org/markup-compatibility/2006" xmlns:aink="http://schemas.microsoft.com/office/drawing/2016/ink" xmlns:am3d="http://schemas.microsoft.com/office/drawing/2017/model3d" xmlns:o="urn:schemas-microsoft-com:office:office" xmlns:oel="http://schemas.microsoft.com/office/2019/extlst" xmlns:r="http://schemas.openxmlformats.org/officeDocument/2006/relationships" xmlns:m="http://schemas.openxmlformats.org/officeDocument/2006/math" xmlns:v="urn:schemas-microsoft-com:vml" xmlns:wp14="http://schemas.microsoft.com/office/word/2010/wordprocessingDrawing" xmlns:wp="http://schemas.openxmlformats.org/drawingml/2006/wordprocessingDrawing" xmlns:w10="urn:schemas-microsoft-com:office:word" xmlns:w="http://schemas.openxmlformats.org/wordprocessingml/2006/main" xmlns:w14="http://schemas.microsoft.com/office/word/2010/wordml" xmlns:w15="http://schemas.microsoft.com/office/word/2012/wordml" xmlns:w16cex="http://schemas.microsoft.com/office/word/2018/wordml/cex" xmlns:w16cid="http://schemas.microsoft.com/office/word/2016/wordml/cid" xmlns:w16="http://schemas.microsoft.com/office/word/2018/wordml" xmlns:w16sdtdh="http://schemas.microsoft.com/office/word/2020/wordml/sdtdatahash" xmlns:w16se="http://schemas.microsoft.com/office/word/2015/wordml/symex" xmlns:wpg="http://schemas.microsoft.com/office/word/2010/wordprocessingGroup" xmlns:wpi="http://schemas.microsoft.com/office/word/2010/wordprocessingInk" xmlns:wne="http://schemas.microsoft.com/office/word/2006/wordml" xmlns:wps="http://schemas.microsoft.com/office/word/2010/wordprocessingShape" mc:Ignorable="w14 w15 w16se w16cid w16 w16cex w16sdtdh wp14">
+<w:ftr xmlns:wpc="http://schemas.microsoft.com/office/word/2010/wordprocessingCanvas" xmlns:cx="http://schemas.microsoft.com/office/drawing/2014/chartex" xmlns:cx1="http://schemas.microsoft.com/office/drawing/2015/9/8/chartex" xmlns:cx2="http://schemas.microsoft.com/office/drawing/2015/10/21/chartex" xmlns:cx3="http://schemas.microsoft.com/office/drawing/2016/5/9/chartex" xmlns:cx4="http://schemas.microsoft.com/office/drawing/2016/5/10/chartex" xmlns:cx5="http://schemas.microsoft.com/office/drawing/2016/5/11/chartex" xmlns:cx6="http://schemas.microsoft.com/office/drawing/2016/5/12/chartex" xmlns:cx7="http://schemas.microsoft.com/office/drawing/2016/5/13/chartex" xmlns:cx8="http://schemas.microsoft.com/office/drawing/2016/5/14/chartex" xmlns:mc="http://schemas.openxmlformats.org/markup-compatibility/2006" xmlns:aink="http://schemas.microsoft.com/office/drawing/2016/ink" xmlns:am3d="http://schemas.microsoft.com/office/drawing/2017/model3d" xmlns:o="urn:schemas-microsoft-com:office:office" xmlns:oel="http://schemas.microsoft.com/office/2019/extlst" xmlns:r="http://schemas.openxmlformats.org/officeDocument/2006/relationships" xmlns:m="http://schemas.openxmlformats.org/officeDocument/2006/math" xmlns:v="urn:schemas-microsoft-com:vml" xmlns:wp14="http://schemas.microsoft.com/office/word/2010/wordprocessingDrawing" xmlns:wp="http://schemas.openxmlformats.org/drawingml/2006/wordprocessingDrawing" xmlns:w10="urn:schemas-microsoft-com:office:word" xmlns:w="http://schemas.openxmlformats.org/wordprocessingml/2006/main" xmlns:w14="http://schemas.microsoft.com/office/word/2010/wordml" xmlns:w15="http://schemas.microsoft.com/office/word/2012/wordml" xmlns:w16cex="http://schemas.microsoft.com/office/word/2018/wordml/cex" xmlns:w16cid="http://schemas.microsoft.com/office/word/2016/wordml/cid" xmlns:w16="http://schemas.microsoft.com/office/word/2018/wordml" xmlns:w16du="http://schemas.microsoft.com/office/word/2023/wordml/word16du" xmlns:w16sdtdh="http://schemas.microsoft.com/office/word/2020/wordml/sdtdatahash" xmlns:w16sdtfl="http://schemas.microsoft.com/office/word/2024/wordml/sdtformatlock" xmlns:w16se="http://schemas.microsoft.com/office/word/2015/wordml/symex" xmlns:wpg="http://schemas.microsoft.com/office/word/2010/wordprocessingGroup" xmlns:wpi="http://schemas.microsoft.com/office/word/2010/wordprocessingInk" xmlns:wne="http://schemas.microsoft.com/office/word/2006/wordml" xmlns:wps="http://schemas.microsoft.com/office/word/2010/wordprocessingShape" mc:Ignorable="w14 w15 w16se w16cid w16 w16cex w16sdtdh w16sdtfl w16du wp14">
   <w:p>
     <w:pPr>
       <w:pStyle w:val="Pieddepage"/>
@@ -1289,7 +1304,7 @@
 </file>
 
 <file path=word/footer2.xml><?xml version="1.0" encoding="utf-8"?>
-<w:ftr xmlns:wpc="http://schemas.microsoft.com/office/word/2010/wordprocessingCanvas" xmlns:cx="http://schemas.microsoft.com/office/drawing/2014/chartex" xmlns:cx1="http://schemas.microsoft.com/office/drawing/2015/9/8/chartex" xmlns:cx2="http://schemas.microsoft.com/office/drawing/2015/10/21/chartex" xmlns:cx3="http://schemas.microsoft.com/office/drawing/2016/5/9/chartex" xmlns:cx4="http://schemas.microsoft.com/office/drawing/2016/5/10/chartex" xmlns:cx5="http://schemas.microsoft.com/office/drawing/2016/5/11/chartex" xmlns:cx6="http://schemas.microsoft.com/office/drawing/2016/5/12/chartex" xmlns:cx7="http://schemas.microsoft.com/office/drawing/2016/5/13/chartex" xmlns:cx8="http://schemas.microsoft.com/office/drawing/2016/5/14/chartex" xmlns:mc="http://schemas.openxmlformats.org/markup-compatibility/2006" xmlns:aink="http://schemas.microsoft.com/office/drawing/2016/ink" xmlns:am3d="http://schemas.microsoft.com/office/drawing/2017/model3d" xmlns:o="urn:schemas-microsoft-com:office:office" xmlns:oel="http://schemas.microsoft.com/office/2019/extlst" xmlns:r="http://schemas.openxmlformats.org/officeDocument/2006/relationships" xmlns:m="http://schemas.openxmlformats.org/officeDocument/2006/math" xmlns:v="urn:schemas-microsoft-com:vml" xmlns:wp14="http://schemas.microsoft.com/office/word/2010/wordprocessingDrawing" xmlns:wp="http://schemas.openxmlformats.org/drawingml/2006/wordprocessingDrawing" xmlns:w10="urn:schemas-microsoft-com:office:word" xmlns:w="http://schemas.openxmlformats.org/wordprocessingml/2006/main" xmlns:w14="http://schemas.microsoft.com/office/word/2010/wordml" xmlns:w15="http://schemas.microsoft.com/office/word/2012/wordml" xmlns:w16cex="http://schemas.microsoft.com/office/word/2018/wordml/cex" xmlns:w16cid="http://schemas.microsoft.com/office/word/2016/wordml/cid" xmlns:w16="http://schemas.microsoft.com/office/word/2018/wordml" xmlns:w16sdtdh="http://schemas.microsoft.com/office/word/2020/wordml/sdtdatahash" xmlns:w16se="http://schemas.microsoft.com/office/word/2015/wordml/symex" xmlns:wpg="http://schemas.microsoft.com/office/word/2010/wordprocessingGroup" xmlns:wpi="http://schemas.microsoft.com/office/word/2010/wordprocessingInk" xmlns:wne="http://schemas.microsoft.com/office/word/2006/wordml" xmlns:wps="http://schemas.microsoft.com/office/word/2010/wordprocessingShape" mc:Ignorable="w14 w15 w16se w16cid w16 w16cex w16sdtdh wp14">
+<w:ftr xmlns:wpc="http://schemas.microsoft.com/office/word/2010/wordprocessingCanvas" xmlns:cx="http://schemas.microsoft.com/office/drawing/2014/chartex" xmlns:cx1="http://schemas.microsoft.com/office/drawing/2015/9/8/chartex" xmlns:cx2="http://schemas.microsoft.com/office/drawing/2015/10/21/chartex" xmlns:cx3="http://schemas.microsoft.com/office/drawing/2016/5/9/chartex" xmlns:cx4="http://schemas.microsoft.com/office/drawing/2016/5/10/chartex" xmlns:cx5="http://schemas.microsoft.com/office/drawing/2016/5/11/chartex" xmlns:cx6="http://schemas.microsoft.com/office/drawing/2016/5/12/chartex" xmlns:cx7="http://schemas.microsoft.com/office/drawing/2016/5/13/chartex" xmlns:cx8="http://schemas.microsoft.com/office/drawing/2016/5/14/chartex" xmlns:mc="http://schemas.openxmlformats.org/markup-compatibility/2006" xmlns:aink="http://schemas.microsoft.com/office/drawing/2016/ink" xmlns:am3d="http://schemas.microsoft.com/office/drawing/2017/model3d" xmlns:o="urn:schemas-microsoft-com:office:office" xmlns:oel="http://schemas.microsoft.com/office/2019/extlst" xmlns:r="http://schemas.openxmlformats.org/officeDocument/2006/relationships" xmlns:m="http://schemas.openxmlformats.org/officeDocument/2006/math" xmlns:v="urn:schemas-microsoft-com:vml" xmlns:wp14="http://schemas.microsoft.com/office/word/2010/wordprocessingDrawing" xmlns:wp="http://schemas.openxmlformats.org/drawingml/2006/wordprocessingDrawing" xmlns:w10="urn:schemas-microsoft-com:office:word" xmlns:w="http://schemas.openxmlformats.org/wordprocessingml/2006/main" xmlns:w14="http://schemas.microsoft.com/office/word/2010/wordml" xmlns:w15="http://schemas.microsoft.com/office/word/2012/wordml" xmlns:w16cex="http://schemas.microsoft.com/office/word/2018/wordml/cex" xmlns:w16cid="http://schemas.microsoft.com/office/word/2016/wordml/cid" xmlns:w16="http://schemas.microsoft.com/office/word/2018/wordml" xmlns:w16du="http://schemas.microsoft.com/office/word/2023/wordml/word16du" xmlns:w16sdtdh="http://schemas.microsoft.com/office/word/2020/wordml/sdtdatahash" xmlns:w16sdtfl="http://schemas.microsoft.com/office/word/2024/wordml/sdtformatlock" xmlns:w16se="http://schemas.microsoft.com/office/word/2015/wordml/symex" xmlns:wpg="http://schemas.microsoft.com/office/word/2010/wordprocessingGroup" xmlns:wpi="http://schemas.microsoft.com/office/word/2010/wordprocessingInk" xmlns:wne="http://schemas.microsoft.com/office/word/2006/wordml" xmlns:wps="http://schemas.microsoft.com/office/word/2010/wordprocessingShape" mc:Ignorable="w14 w15 w16se w16cid w16 w16cex w16sdtdh w16sdtfl w16du wp14">
   <w:tbl>
     <w:tblPr>
       <w:tblStyle w:val="Grilledutableau"/>
@@ -1430,7 +1445,7 @@
 </file>
 
 <file path=word/footer3.xml><?xml version="1.0" encoding="utf-8"?>
-<w:ftr xmlns:wpc="http://schemas.microsoft.com/office/word/2010/wordprocessingCanvas" xmlns:cx="http://schemas.microsoft.com/office/drawing/2014/chartex" xmlns:cx1="http://schemas.microsoft.com/office/drawing/2015/9/8/chartex" xmlns:cx2="http://schemas.microsoft.com/office/drawing/2015/10/21/chartex" xmlns:cx3="http://schemas.microsoft.com/office/drawing/2016/5/9/chartex" xmlns:cx4="http://schemas.microsoft.com/office/drawing/2016/5/10/chartex" xmlns:cx5="http://schemas.microsoft.com/office/drawing/2016/5/11/chartex" xmlns:cx6="http://schemas.microsoft.com/office/drawing/2016/5/12/chartex" xmlns:cx7="http://schemas.microsoft.com/office/drawing/2016/5/13/chartex" xmlns:cx8="http://schemas.microsoft.com/office/drawing/2016/5/14/chartex" xmlns:mc="http://schemas.openxmlformats.org/markup-compatibility/2006" xmlns:aink="http://schemas.microsoft.com/office/drawing/2016/ink" xmlns:am3d="http://schemas.microsoft.com/office/drawing/2017/model3d" xmlns:o="urn:schemas-microsoft-com:office:office" xmlns:oel="http://schemas.microsoft.com/office/2019/extlst" xmlns:r="http://schemas.openxmlformats.org/officeDocument/2006/relationships" xmlns:m="http://schemas.openxmlformats.org/officeDocument/2006/math" xmlns:v="urn:schemas-microsoft-com:vml" xmlns:wp14="http://schemas.microsoft.com/office/word/2010/wordprocessingDrawing" xmlns:wp="http://schemas.openxmlformats.org/drawingml/2006/wordprocessingDrawing" xmlns:w10="urn:schemas-microsoft-com:office:word" xmlns:w="http://schemas.openxmlformats.org/wordprocessingml/2006/main" xmlns:w14="http://schemas.microsoft.com/office/word/2010/wordml" xmlns:w15="http://schemas.microsoft.com/office/word/2012/wordml" xmlns:w16cex="http://schemas.microsoft.com/office/word/2018/wordml/cex" xmlns:w16cid="http://schemas.microsoft.com/office/word/2016/wordml/cid" xmlns:w16="http://schemas.microsoft.com/office/word/2018/wordml" xmlns:w16sdtdh="http://schemas.microsoft.com/office/word/2020/wordml/sdtdatahash" xmlns:w16se="http://schemas.microsoft.com/office/word/2015/wordml/symex" xmlns:wpg="http://schemas.microsoft.com/office/word/2010/wordprocessingGroup" xmlns:wpi="http://schemas.microsoft.com/office/word/2010/wordprocessingInk" xmlns:wne="http://schemas.microsoft.com/office/word/2006/wordml" xmlns:wps="http://schemas.microsoft.com/office/word/2010/wordprocessingShape" mc:Ignorable="w14 w15 w16se w16cid w16 w16cex w16sdtdh wp14">
+<w:ftr xmlns:wpc="http://schemas.microsoft.com/office/word/2010/wordprocessingCanvas" xmlns:cx="http://schemas.microsoft.com/office/drawing/2014/chartex" xmlns:cx1="http://schemas.microsoft.com/office/drawing/2015/9/8/chartex" xmlns:cx2="http://schemas.microsoft.com/office/drawing/2015/10/21/chartex" xmlns:cx3="http://schemas.microsoft.com/office/drawing/2016/5/9/chartex" xmlns:cx4="http://schemas.microsoft.com/office/drawing/2016/5/10/chartex" xmlns:cx5="http://schemas.microsoft.com/office/drawing/2016/5/11/chartex" xmlns:cx6="http://schemas.microsoft.com/office/drawing/2016/5/12/chartex" xmlns:cx7="http://schemas.microsoft.com/office/drawing/2016/5/13/chartex" xmlns:cx8="http://schemas.microsoft.com/office/drawing/2016/5/14/chartex" xmlns:mc="http://schemas.openxmlformats.org/markup-compatibility/2006" xmlns:aink="http://schemas.microsoft.com/office/drawing/2016/ink" xmlns:am3d="http://schemas.microsoft.com/office/drawing/2017/model3d" xmlns:o="urn:schemas-microsoft-com:office:office" xmlns:oel="http://schemas.microsoft.com/office/2019/extlst" xmlns:r="http://schemas.openxmlformats.org/officeDocument/2006/relationships" xmlns:m="http://schemas.openxmlformats.org/officeDocument/2006/math" xmlns:v="urn:schemas-microsoft-com:vml" xmlns:wp14="http://schemas.microsoft.com/office/word/2010/wordprocessingDrawing" xmlns:wp="http://schemas.openxmlformats.org/drawingml/2006/wordprocessingDrawing" xmlns:w10="urn:schemas-microsoft-com:office:word" xmlns:w="http://schemas.openxmlformats.org/wordprocessingml/2006/main" xmlns:w14="http://schemas.microsoft.com/office/word/2010/wordml" xmlns:w15="http://schemas.microsoft.com/office/word/2012/wordml" xmlns:w16cex="http://schemas.microsoft.com/office/word/2018/wordml/cex" xmlns:w16cid="http://schemas.microsoft.com/office/word/2016/wordml/cid" xmlns:w16="http://schemas.microsoft.com/office/word/2018/wordml" xmlns:w16du="http://schemas.microsoft.com/office/word/2023/wordml/word16du" xmlns:w16sdtdh="http://schemas.microsoft.com/office/word/2020/wordml/sdtdatahash" xmlns:w16sdtfl="http://schemas.microsoft.com/office/word/2024/wordml/sdtformatlock" xmlns:w16se="http://schemas.microsoft.com/office/word/2015/wordml/symex" xmlns:wpg="http://schemas.microsoft.com/office/word/2010/wordprocessingGroup" xmlns:wpi="http://schemas.microsoft.com/office/word/2010/wordprocessingInk" xmlns:wne="http://schemas.microsoft.com/office/word/2006/wordml" xmlns:wps="http://schemas.microsoft.com/office/word/2010/wordprocessingShape" mc:Ignorable="w14 w15 w16se w16cid w16 w16cex w16sdtdh w16sdtfl w16du wp14">
   <w:tbl>
     <w:tblPr>
       <w:tblStyle w:val="Grilledutableau"/>
@@ -1571,7 +1586,7 @@
 </file>
 
 <file path=word/footnotes.xml><?xml version="1.0" encoding="utf-8"?>
-<w:footnotes xmlns:wpc="http://schemas.microsoft.com/office/word/2010/wordprocessingCanvas" xmlns:cx="http://schemas.microsoft.com/office/drawing/2014/chartex" xmlns:cx1="http://schemas.microsoft.com/office/drawing/2015/9/8/chartex" xmlns:cx2="http://schemas.microsoft.com/office/drawing/2015/10/21/chartex" xmlns:cx3="http://schemas.microsoft.com/office/drawing/2016/5/9/chartex" xmlns:cx4="http://schemas.microsoft.com/office/drawing/2016/5/10/chartex" xmlns:cx5="http://schemas.microsoft.com/office/drawing/2016/5/11/chartex" xmlns:cx6="http://schemas.microsoft.com/office/drawing/2016/5/12/chartex" xmlns:cx7="http://schemas.microsoft.com/office/drawing/2016/5/13/chartex" xmlns:cx8="http://schemas.microsoft.com/office/drawing/2016/5/14/chartex" xmlns:mc="http://schemas.openxmlformats.org/markup-compatibility/2006" xmlns:aink="http://schemas.microsoft.com/office/drawing/2016/ink" xmlns:am3d="http://schemas.microsoft.com/office/drawing/2017/model3d" xmlns:o="urn:schemas-microsoft-com:office:office" xmlns:oel="http://schemas.microsoft.com/office/2019/extlst" xmlns:r="http://schemas.openxmlformats.org/officeDocument/2006/relationships" xmlns:m="http://schemas.openxmlformats.org/officeDocument/2006/math" xmlns:v="urn:schemas-microsoft-com:vml" xmlns:wp14="http://schemas.microsoft.com/office/word/2010/wordprocessingDrawing" xmlns:wp="http://schemas.openxmlformats.org/drawingml/2006/wordprocessingDrawing" xmlns:w10="urn:schemas-microsoft-com:office:word" xmlns:w="http://schemas.openxmlformats.org/wordprocessingml/2006/main" xmlns:w14="http://schemas.microsoft.com/office/word/2010/wordml" xmlns:w15="http://schemas.microsoft.com/office/word/2012/wordml" xmlns:w16cex="http://schemas.microsoft.com/office/word/2018/wordml/cex" xmlns:w16cid="http://schemas.microsoft.com/office/word/2016/wordml/cid" xmlns:w16="http://schemas.microsoft.com/office/word/2018/wordml" xmlns:w16sdtdh="http://schemas.microsoft.com/office/word/2020/wordml/sdtdatahash" xmlns:w16se="http://schemas.microsoft.com/office/word/2015/wordml/symex" xmlns:wpg="http://schemas.microsoft.com/office/word/2010/wordprocessingGroup" xmlns:wpi="http://schemas.microsoft.com/office/word/2010/wordprocessingInk" xmlns:wne="http://schemas.microsoft.com/office/word/2006/wordml" xmlns:wps="http://schemas.microsoft.com/office/word/2010/wordprocessingShape" mc:Ignorable="w14 w15 w16se w16cid w16 w16cex w16sdtdh wp14">
+<w:footnotes xmlns:wpc="http://schemas.microsoft.com/office/word/2010/wordprocessingCanvas" xmlns:cx="http://schemas.microsoft.com/office/drawing/2014/chartex" xmlns:cx1="http://schemas.microsoft.com/office/drawing/2015/9/8/chartex" xmlns:cx2="http://schemas.microsoft.com/office/drawing/2015/10/21/chartex" xmlns:cx3="http://schemas.microsoft.com/office/drawing/2016/5/9/chartex" xmlns:cx4="http://schemas.microsoft.com/office/drawing/2016/5/10/chartex" xmlns:cx5="http://schemas.microsoft.com/office/drawing/2016/5/11/chartex" xmlns:cx6="http://schemas.microsoft.com/office/drawing/2016/5/12/chartex" xmlns:cx7="http://schemas.microsoft.com/office/drawing/2016/5/13/chartex" xmlns:cx8="http://schemas.microsoft.com/office/drawing/2016/5/14/chartex" xmlns:mc="http://schemas.openxmlformats.org/markup-compatibility/2006" xmlns:aink="http://schemas.microsoft.com/office/drawing/2016/ink" xmlns:am3d="http://schemas.microsoft.com/office/drawing/2017/model3d" xmlns:o="urn:schemas-microsoft-com:office:office" xmlns:oel="http://schemas.microsoft.com/office/2019/extlst" xmlns:r="http://schemas.openxmlformats.org/officeDocument/2006/relationships" xmlns:m="http://schemas.openxmlformats.org/officeDocument/2006/math" xmlns:v="urn:schemas-microsoft-com:vml" xmlns:wp14="http://schemas.microsoft.com/office/word/2010/wordprocessingDrawing" xmlns:wp="http://schemas.openxmlformats.org/drawingml/2006/wordprocessingDrawing" xmlns:w10="urn:schemas-microsoft-com:office:word" xmlns:w="http://schemas.openxmlformats.org/wordprocessingml/2006/main" xmlns:w14="http://schemas.microsoft.com/office/word/2010/wordml" xmlns:w15="http://schemas.microsoft.com/office/word/2012/wordml" xmlns:w16cex="http://schemas.microsoft.com/office/word/2018/wordml/cex" xmlns:w16cid="http://schemas.microsoft.com/office/word/2016/wordml/cid" xmlns:w16="http://schemas.microsoft.com/office/word/2018/wordml" xmlns:w16du="http://schemas.microsoft.com/office/word/2023/wordml/word16du" xmlns:w16sdtdh="http://schemas.microsoft.com/office/word/2020/wordml/sdtdatahash" xmlns:w16sdtfl="http://schemas.microsoft.com/office/word/2024/wordml/sdtformatlock" xmlns:w16se="http://schemas.microsoft.com/office/word/2015/wordml/symex" xmlns:wpg="http://schemas.microsoft.com/office/word/2010/wordprocessingGroup" xmlns:wpi="http://schemas.microsoft.com/office/word/2010/wordprocessingInk" xmlns:wne="http://schemas.microsoft.com/office/word/2006/wordml" xmlns:wps="http://schemas.microsoft.com/office/word/2010/wordprocessingShape" mc:Ignorable="w14 w15 w16se w16cid w16 w16cex w16sdtdh w16sdtfl w16du wp14">
   <w:footnote w:type="separator" w:id="-1">
     <w:p>
       <w:pPr>
@@ -1596,7 +1611,7 @@
 </file>
 
 <file path=word/header1.xml><?xml version="1.0" encoding="utf-8"?>
-<w:hdr xmlns:wpc="http://schemas.microsoft.com/office/word/2010/wordprocessingCanvas" xmlns:cx="http://schemas.microsoft.com/office/drawing/2014/chartex" xmlns:cx1="http://schemas.microsoft.com/office/drawing/2015/9/8/chartex" xmlns:cx2="http://schemas.microsoft.com/office/drawing/2015/10/21/chartex" xmlns:cx3="http://schemas.microsoft.com/office/drawing/2016/5/9/chartex" xmlns:cx4="http://schemas.microsoft.com/office/drawing/2016/5/10/chartex" xmlns:cx5="http://schemas.microsoft.com/office/drawing/2016/5/11/chartex" xmlns:cx6="http://schemas.microsoft.com/office/drawing/2016/5/12/chartex" xmlns:cx7="http://schemas.microsoft.com/office/drawing/2016/5/13/chartex" xmlns:cx8="http://schemas.microsoft.com/office/drawing/2016/5/14/chartex" xmlns:mc="http://schemas.openxmlformats.org/markup-compatibility/2006" xmlns:aink="http://schemas.microsoft.com/office/drawing/2016/ink" xmlns:am3d="http://schemas.microsoft.com/office/drawing/2017/model3d" xmlns:o="urn:schemas-microsoft-com:office:office" xmlns:oel="http://schemas.microsoft.com/office/2019/extlst" xmlns:r="http://schemas.openxmlformats.org/officeDocument/2006/relationships" xmlns:m="http://schemas.openxmlformats.org/officeDocument/2006/math" xmlns:v="urn:schemas-microsoft-com:vml" xmlns:wp14="http://schemas.microsoft.com/office/word/2010/wordprocessingDrawing" xmlns:wp="http://schemas.openxmlformats.org/drawingml/2006/wordprocessingDrawing" xmlns:w10="urn:schemas-microsoft-com:office:word" xmlns:w="http://schemas.openxmlformats.org/wordprocessingml/2006/main" xmlns:w14="http://schemas.microsoft.com/office/word/2010/wordml" xmlns:w15="http://schemas.microsoft.com/office/word/2012/wordml" xmlns:w16cex="http://schemas.microsoft.com/office/word/2018/wordml/cex" xmlns:w16cid="http://schemas.microsoft.com/office/word/2016/wordml/cid" xmlns:w16="http://schemas.microsoft.com/office/word/2018/wordml" xmlns:w16sdtdh="http://schemas.microsoft.com/office/word/2020/wordml/sdtdatahash" xmlns:w16se="http://schemas.microsoft.com/office/word/2015/wordml/symex" xmlns:wpg="http://schemas.microsoft.com/office/word/2010/wordprocessingGroup" xmlns:wpi="http://schemas.microsoft.com/office/word/2010/wordprocessingInk" xmlns:wne="http://schemas.microsoft.com/office/word/2006/wordml" xmlns:wps="http://schemas.microsoft.com/office/word/2010/wordprocessingShape" mc:Ignorable="w14 w15 w16se w16cid w16 w16cex w16sdtdh wp14">
+<w:hdr xmlns:wpc="http://schemas.microsoft.com/office/word/2010/wordprocessingCanvas" xmlns:cx="http://schemas.microsoft.com/office/drawing/2014/chartex" xmlns:cx1="http://schemas.microsoft.com/office/drawing/2015/9/8/chartex" xmlns:cx2="http://schemas.microsoft.com/office/drawing/2015/10/21/chartex" xmlns:cx3="http://schemas.microsoft.com/office/drawing/2016/5/9/chartex" xmlns:cx4="http://schemas.microsoft.com/office/drawing/2016/5/10/chartex" xmlns:cx5="http://schemas.microsoft.com/office/drawing/2016/5/11/chartex" xmlns:cx6="http://schemas.microsoft.com/office/drawing/2016/5/12/chartex" xmlns:cx7="http://schemas.microsoft.com/office/drawing/2016/5/13/chartex" xmlns:cx8="http://schemas.microsoft.com/office/drawing/2016/5/14/chartex" xmlns:mc="http://schemas.openxmlformats.org/markup-compatibility/2006" xmlns:aink="http://schemas.microsoft.com/office/drawing/2016/ink" xmlns:am3d="http://schemas.microsoft.com/office/drawing/2017/model3d" xmlns:o="urn:schemas-microsoft-com:office:office" xmlns:oel="http://schemas.microsoft.com/office/2019/extlst" xmlns:r="http://schemas.openxmlformats.org/officeDocument/2006/relationships" xmlns:m="http://schemas.openxmlformats.org/officeDocument/2006/math" xmlns:v="urn:schemas-microsoft-com:vml" xmlns:wp14="http://schemas.microsoft.com/office/word/2010/wordprocessingDrawing" xmlns:wp="http://schemas.openxmlformats.org/drawingml/2006/wordprocessingDrawing" xmlns:w10="urn:schemas-microsoft-com:office:word" xmlns:w="http://schemas.openxmlformats.org/wordprocessingml/2006/main" xmlns:w14="http://schemas.microsoft.com/office/word/2010/wordml" xmlns:w15="http://schemas.microsoft.com/office/word/2012/wordml" xmlns:w16cex="http://schemas.microsoft.com/office/word/2018/wordml/cex" xmlns:w16cid="http://schemas.microsoft.com/office/word/2016/wordml/cid" xmlns:w16="http://schemas.microsoft.com/office/word/2018/wordml" xmlns:w16du="http://schemas.microsoft.com/office/word/2023/wordml/word16du" xmlns:w16sdtdh="http://schemas.microsoft.com/office/word/2020/wordml/sdtdatahash" xmlns:w16sdtfl="http://schemas.microsoft.com/office/word/2024/wordml/sdtformatlock" xmlns:w16se="http://schemas.microsoft.com/office/word/2015/wordml/symex" xmlns:wpg="http://schemas.microsoft.com/office/word/2010/wordprocessingGroup" xmlns:wpi="http://schemas.microsoft.com/office/word/2010/wordprocessingInk" xmlns:wne="http://schemas.microsoft.com/office/word/2006/wordml" xmlns:wps="http://schemas.microsoft.com/office/word/2010/wordprocessingShape" mc:Ignorable="w14 w15 w16se w16cid w16 w16cex w16sdtdh w16sdtfl w16du wp14">
   <w:p>
     <w:pPr>
       <w:pStyle w:val="En-tte"/>
@@ -1606,7 +1621,7 @@
 </file>
 
 <file path=word/header2.xml><?xml version="1.0" encoding="utf-8"?>
-<w:hdr xmlns:wpc="http://schemas.microsoft.com/office/word/2010/wordprocessingCanvas" xmlns:cx="http://schemas.microsoft.com/office/drawing/2014/chartex" xmlns:cx1="http://schemas.microsoft.com/office/drawing/2015/9/8/chartex" xmlns:cx2="http://schemas.microsoft.com/office/drawing/2015/10/21/chartex" xmlns:cx3="http://schemas.microsoft.com/office/drawing/2016/5/9/chartex" xmlns:cx4="http://schemas.microsoft.com/office/drawing/2016/5/10/chartex" xmlns:cx5="http://schemas.microsoft.com/office/drawing/2016/5/11/chartex" xmlns:cx6="http://schemas.microsoft.com/office/drawing/2016/5/12/chartex" xmlns:cx7="http://schemas.microsoft.com/office/drawing/2016/5/13/chartex" xmlns:cx8="http://schemas.microsoft.com/office/drawing/2016/5/14/chartex" xmlns:mc="http://schemas.openxmlformats.org/markup-compatibility/2006" xmlns:aink="http://schemas.microsoft.com/office/drawing/2016/ink" xmlns:am3d="http://schemas.microsoft.com/office/drawing/2017/model3d" xmlns:o="urn:schemas-microsoft-com:office:office" xmlns:oel="http://schemas.microsoft.com/office/2019/extlst" xmlns:r="http://schemas.openxmlformats.org/officeDocument/2006/relationships" xmlns:m="http://schemas.openxmlformats.org/officeDocument/2006/math" xmlns:v="urn:schemas-microsoft-com:vml" xmlns:wp14="http://schemas.microsoft.com/office/word/2010/wordprocessingDrawing" xmlns:wp="http://schemas.openxmlformats.org/drawingml/2006/wordprocessingDrawing" xmlns:w10="urn:schemas-microsoft-com:office:word" xmlns:w="http://schemas.openxmlformats.org/wordprocessingml/2006/main" xmlns:w14="http://schemas.microsoft.com/office/word/2010/wordml" xmlns:w15="http://schemas.microsoft.com/office/word/2012/wordml" xmlns:w16cex="http://schemas.microsoft.com/office/word/2018/wordml/cex" xmlns:w16cid="http://schemas.microsoft.com/office/word/2016/wordml/cid" xmlns:w16="http://schemas.microsoft.com/office/word/2018/wordml" xmlns:w16sdtdh="http://schemas.microsoft.com/office/word/2020/wordml/sdtdatahash" xmlns:w16se="http://schemas.microsoft.com/office/word/2015/wordml/symex" xmlns:wpg="http://schemas.microsoft.com/office/word/2010/wordprocessingGroup" xmlns:wpi="http://schemas.microsoft.com/office/word/2010/wordprocessingInk" xmlns:wne="http://schemas.microsoft.com/office/word/2006/wordml" xmlns:wps="http://schemas.microsoft.com/office/word/2010/wordprocessingShape" mc:Ignorable="w14 w15 w16se w16cid w16 w16cex w16sdtdh wp14">
+<w:hdr xmlns:wpc="http://schemas.microsoft.com/office/word/2010/wordprocessingCanvas" xmlns:cx="http://schemas.microsoft.com/office/drawing/2014/chartex" xmlns:cx1="http://schemas.microsoft.com/office/drawing/2015/9/8/chartex" xmlns:cx2="http://schemas.microsoft.com/office/drawing/2015/10/21/chartex" xmlns:cx3="http://schemas.microsoft.com/office/drawing/2016/5/9/chartex" xmlns:cx4="http://schemas.microsoft.com/office/drawing/2016/5/10/chartex" xmlns:cx5="http://schemas.microsoft.com/office/drawing/2016/5/11/chartex" xmlns:cx6="http://schemas.microsoft.com/office/drawing/2016/5/12/chartex" xmlns:cx7="http://schemas.microsoft.com/office/drawing/2016/5/13/chartex" xmlns:cx8="http://schemas.microsoft.com/office/drawing/2016/5/14/chartex" xmlns:mc="http://schemas.openxmlformats.org/markup-compatibility/2006" xmlns:aink="http://schemas.microsoft.com/office/drawing/2016/ink" xmlns:am3d="http://schemas.microsoft.com/office/drawing/2017/model3d" xmlns:o="urn:schemas-microsoft-com:office:office" xmlns:oel="http://schemas.microsoft.com/office/2019/extlst" xmlns:r="http://schemas.openxmlformats.org/officeDocument/2006/relationships" xmlns:m="http://schemas.openxmlformats.org/officeDocument/2006/math" xmlns:v="urn:schemas-microsoft-com:vml" xmlns:wp14="http://schemas.microsoft.com/office/word/2010/wordprocessingDrawing" xmlns:wp="http://schemas.openxmlformats.org/drawingml/2006/wordprocessingDrawing" xmlns:w10="urn:schemas-microsoft-com:office:word" xmlns:w="http://schemas.openxmlformats.org/wordprocessingml/2006/main" xmlns:w14="http://schemas.microsoft.com/office/word/2010/wordml" xmlns:w15="http://schemas.microsoft.com/office/word/2012/wordml" xmlns:w16cex="http://schemas.microsoft.com/office/word/2018/wordml/cex" xmlns:w16cid="http://schemas.microsoft.com/office/word/2016/wordml/cid" xmlns:w16="http://schemas.microsoft.com/office/word/2018/wordml" xmlns:w16du="http://schemas.microsoft.com/office/word/2023/wordml/word16du" xmlns:w16sdtdh="http://schemas.microsoft.com/office/word/2020/wordml/sdtdatahash" xmlns:w16sdtfl="http://schemas.microsoft.com/office/word/2024/wordml/sdtformatlock" xmlns:w16se="http://schemas.microsoft.com/office/word/2015/wordml/symex" xmlns:wpg="http://schemas.microsoft.com/office/word/2010/wordprocessingGroup" xmlns:wpi="http://schemas.microsoft.com/office/word/2010/wordprocessingInk" xmlns:wne="http://schemas.microsoft.com/office/word/2006/wordml" xmlns:wps="http://schemas.microsoft.com/office/word/2010/wordprocessingShape" mc:Ignorable="w14 w15 w16se w16cid w16 w16cex w16sdtdh w16sdtfl w16du wp14">
   <w:tbl>
     <w:tblPr>
       <w:tblStyle w:val="Grilledutableau"/>
@@ -1795,7 +1810,7 @@
 </file>
 
 <file path=word/header3.xml><?xml version="1.0" encoding="utf-8"?>
-<w:hdr xmlns:wpc="http://schemas.microsoft.com/office/word/2010/wordprocessingCanvas" xmlns:cx="http://schemas.microsoft.com/office/drawing/2014/chartex" xmlns:cx1="http://schemas.microsoft.com/office/drawing/2015/9/8/chartex" xmlns:cx2="http://schemas.microsoft.com/office/drawing/2015/10/21/chartex" xmlns:cx3="http://schemas.microsoft.com/office/drawing/2016/5/9/chartex" xmlns:cx4="http://schemas.microsoft.com/office/drawing/2016/5/10/chartex" xmlns:cx5="http://schemas.microsoft.com/office/drawing/2016/5/11/chartex" xmlns:cx6="http://schemas.microsoft.com/office/drawing/2016/5/12/chartex" xmlns:cx7="http://schemas.microsoft.com/office/drawing/2016/5/13/chartex" xmlns:cx8="http://schemas.microsoft.com/office/drawing/2016/5/14/chartex" xmlns:mc="http://schemas.openxmlformats.org/markup-compatibility/2006" xmlns:aink="http://schemas.microsoft.com/office/drawing/2016/ink" xmlns:am3d="http://schemas.microsoft.com/office/drawing/2017/model3d" xmlns:o="urn:schemas-microsoft-com:office:office" xmlns:oel="http://schemas.microsoft.com/office/2019/extlst" xmlns:r="http://schemas.openxmlformats.org/officeDocument/2006/relationships" xmlns:m="http://schemas.openxmlformats.org/officeDocument/2006/math" xmlns:v="urn:schemas-microsoft-com:vml" xmlns:wp14="http://schemas.microsoft.com/office/word/2010/wordprocessingDrawing" xmlns:wp="http://schemas.openxmlformats.org/drawingml/2006/wordprocessingDrawing" xmlns:w10="urn:schemas-microsoft-com:office:word" xmlns:w="http://schemas.openxmlformats.org/wordprocessingml/2006/main" xmlns:w14="http://schemas.microsoft.com/office/word/2010/wordml" xmlns:w15="http://schemas.microsoft.com/office/word/2012/wordml" xmlns:w16cex="http://schemas.microsoft.com/office/word/2018/wordml/cex" xmlns:w16cid="http://schemas.microsoft.com/office/word/2016/wordml/cid" xmlns:w16="http://schemas.microsoft.com/office/word/2018/wordml" xmlns:w16sdtdh="http://schemas.microsoft.com/office/word/2020/wordml/sdtdatahash" xmlns:w16se="http://schemas.microsoft.com/office/word/2015/wordml/symex" xmlns:wpg="http://schemas.microsoft.com/office/word/2010/wordprocessingGroup" xmlns:wpi="http://schemas.microsoft.com/office/word/2010/wordprocessingInk" xmlns:wne="http://schemas.microsoft.com/office/word/2006/wordml" xmlns:wps="http://schemas.microsoft.com/office/word/2010/wordprocessingShape" mc:Ignorable="w14 w15 w16se w16cid w16 w16cex w16sdtdh wp14">
+<w:hdr xmlns:wpc="http://schemas.microsoft.com/office/word/2010/wordprocessingCanvas" xmlns:cx="http://schemas.microsoft.com/office/drawing/2014/chartex" xmlns:cx1="http://schemas.microsoft.com/office/drawing/2015/9/8/chartex" xmlns:cx2="http://schemas.microsoft.com/office/drawing/2015/10/21/chartex" xmlns:cx3="http://schemas.microsoft.com/office/drawing/2016/5/9/chartex" xmlns:cx4="http://schemas.microsoft.com/office/drawing/2016/5/10/chartex" xmlns:cx5="http://schemas.microsoft.com/office/drawing/2016/5/11/chartex" xmlns:cx6="http://schemas.microsoft.com/office/drawing/2016/5/12/chartex" xmlns:cx7="http://schemas.microsoft.com/office/drawing/2016/5/13/chartex" xmlns:cx8="http://schemas.microsoft.com/office/drawing/2016/5/14/chartex" xmlns:mc="http://schemas.openxmlformats.org/markup-compatibility/2006" xmlns:aink="http://schemas.microsoft.com/office/drawing/2016/ink" xmlns:am3d="http://schemas.microsoft.com/office/drawing/2017/model3d" xmlns:o="urn:schemas-microsoft-com:office:office" xmlns:oel="http://schemas.microsoft.com/office/2019/extlst" xmlns:r="http://schemas.openxmlformats.org/officeDocument/2006/relationships" xmlns:m="http://schemas.openxmlformats.org/officeDocument/2006/math" xmlns:v="urn:schemas-microsoft-com:vml" xmlns:wp14="http://schemas.microsoft.com/office/word/2010/wordprocessingDrawing" xmlns:wp="http://schemas.openxmlformats.org/drawingml/2006/wordprocessingDrawing" xmlns:w10="urn:schemas-microsoft-com:office:word" xmlns:w="http://schemas.openxmlformats.org/wordprocessingml/2006/main" xmlns:w14="http://schemas.microsoft.com/office/word/2010/wordml" xmlns:w15="http://schemas.microsoft.com/office/word/2012/wordml" xmlns:w16cex="http://schemas.microsoft.com/office/word/2018/wordml/cex" xmlns:w16cid="http://schemas.microsoft.com/office/word/2016/wordml/cid" xmlns:w16="http://schemas.microsoft.com/office/word/2018/wordml" xmlns:w16du="http://schemas.microsoft.com/office/word/2023/wordml/word16du" xmlns:w16sdtdh="http://schemas.microsoft.com/office/word/2020/wordml/sdtdatahash" xmlns:w16sdtfl="http://schemas.microsoft.com/office/word/2024/wordml/sdtformatlock" xmlns:w16se="http://schemas.microsoft.com/office/word/2015/wordml/symex" xmlns:wpg="http://schemas.microsoft.com/office/word/2010/wordprocessingGroup" xmlns:wpi="http://schemas.microsoft.com/office/word/2010/wordprocessingInk" xmlns:wne="http://schemas.microsoft.com/office/word/2006/wordml" xmlns:wps="http://schemas.microsoft.com/office/word/2010/wordprocessingShape" mc:Ignorable="w14 w15 w16se w16cid w16 w16cex w16sdtdh w16sdtfl w16du wp14">
   <w:tbl>
     <w:tblPr>
       <w:tblStyle w:val="Grilledutableau"/>
@@ -1984,7 +1999,7 @@
 </file>
 
 <file path=word/numbering.xml><?xml version="1.0" encoding="utf-8"?>
-<w:numbering xmlns:wpc="http://schemas.microsoft.com/office/word/2010/wordprocessingCanvas" xmlns:cx="http://schemas.microsoft.com/office/drawing/2014/chartex" xmlns:cx1="http://schemas.microsoft.com/office/drawing/2015/9/8/chartex" xmlns:cx2="http://schemas.microsoft.com/office/drawing/2015/10/21/chartex" xmlns:cx3="http://schemas.microsoft.com/office/drawing/2016/5/9/chartex" xmlns:cx4="http://schemas.microsoft.com/office/drawing/2016/5/10/chartex" xmlns:cx5="http://schemas.microsoft.com/office/drawing/2016/5/11/chartex" xmlns:cx6="http://schemas.microsoft.com/office/drawing/2016/5/12/chartex" xmlns:cx7="http://schemas.microsoft.com/office/drawing/2016/5/13/chartex" xmlns:cx8="http://schemas.microsoft.com/office/drawing/2016/5/14/chartex" xmlns:mc="http://schemas.openxmlformats.org/markup-compatibility/2006" xmlns:aink="http://schemas.microsoft.com/office/drawing/2016/ink" xmlns:am3d="http://schemas.microsoft.com/office/drawing/2017/model3d" xmlns:o="urn:schemas-microsoft-com:office:office" xmlns:oel="http://schemas.microsoft.com/office/2019/extlst" xmlns:r="http://schemas.openxmlformats.org/officeDocument/2006/relationships" xmlns:m="http://schemas.openxmlformats.org/officeDocument/2006/math" xmlns:v="urn:schemas-microsoft-com:vml" xmlns:wp14="http://schemas.microsoft.com/office/word/2010/wordprocessingDrawing" xmlns:wp="http://schemas.openxmlformats.org/drawingml/2006/wordprocessingDrawing" xmlns:w10="urn:schemas-microsoft-com:office:word" xmlns:w="http://schemas.openxmlformats.org/wordprocessingml/2006/main" xmlns:w14="http://schemas.microsoft.com/office/word/2010/wordml" xmlns:w15="http://schemas.microsoft.com/office/word/2012/wordml" xmlns:w16cex="http://schemas.microsoft.com/office/word/2018/wordml/cex" xmlns:w16cid="http://schemas.microsoft.com/office/word/2016/wordml/cid" xmlns:w16="http://schemas.microsoft.com/office/word/2018/wordml" xmlns:w16sdtdh="http://schemas.microsoft.com/office/word/2020/wordml/sdtdatahash" xmlns:w16se="http://schemas.microsoft.com/office/word/2015/wordml/symex" xmlns:wpg="http://schemas.microsoft.com/office/word/2010/wordprocessingGroup" xmlns:wpi="http://schemas.microsoft.com/office/word/2010/wordprocessingInk" xmlns:wne="http://schemas.microsoft.com/office/word/2006/wordml" xmlns:wps="http://schemas.microsoft.com/office/word/2010/wordprocessingShape" mc:Ignorable="w14 w15 w16se w16cid w16 w16cex w16sdtdh wp14">
+<w:numbering xmlns:wpc="http://schemas.microsoft.com/office/word/2010/wordprocessingCanvas" xmlns:cx="http://schemas.microsoft.com/office/drawing/2014/chartex" xmlns:cx1="http://schemas.microsoft.com/office/drawing/2015/9/8/chartex" xmlns:cx2="http://schemas.microsoft.com/office/drawing/2015/10/21/chartex" xmlns:cx3="http://schemas.microsoft.com/office/drawing/2016/5/9/chartex" xmlns:cx4="http://schemas.microsoft.com/office/drawing/2016/5/10/chartex" xmlns:cx5="http://schemas.microsoft.com/office/drawing/2016/5/11/chartex" xmlns:cx6="http://schemas.microsoft.com/office/drawing/2016/5/12/chartex" xmlns:cx7="http://schemas.microsoft.com/office/drawing/2016/5/13/chartex" xmlns:cx8="http://schemas.microsoft.com/office/drawing/2016/5/14/chartex" xmlns:mc="http://schemas.openxmlformats.org/markup-compatibility/2006" xmlns:aink="http://schemas.microsoft.com/office/drawing/2016/ink" xmlns:am3d="http://schemas.microsoft.com/office/drawing/2017/model3d" xmlns:o="urn:schemas-microsoft-com:office:office" xmlns:oel="http://schemas.microsoft.com/office/2019/extlst" xmlns:r="http://schemas.openxmlformats.org/officeDocument/2006/relationships" xmlns:m="http://schemas.openxmlformats.org/officeDocument/2006/math" xmlns:v="urn:schemas-microsoft-com:vml" xmlns:wp14="http://schemas.microsoft.com/office/word/2010/wordprocessingDrawing" xmlns:wp="http://schemas.openxmlformats.org/drawingml/2006/wordprocessingDrawing" xmlns:w10="urn:schemas-microsoft-com:office:word" xmlns:w="http://schemas.openxmlformats.org/wordprocessingml/2006/main" xmlns:w14="http://schemas.microsoft.com/office/word/2010/wordml" xmlns:w15="http://schemas.microsoft.com/office/word/2012/wordml" xmlns:w16cex="http://schemas.microsoft.com/office/word/2018/wordml/cex" xmlns:w16cid="http://schemas.microsoft.com/office/word/2016/wordml/cid" xmlns:w16="http://schemas.microsoft.com/office/word/2018/wordml" xmlns:w16du="http://schemas.microsoft.com/office/word/2023/wordml/word16du" xmlns:w16sdtdh="http://schemas.microsoft.com/office/word/2020/wordml/sdtdatahash" xmlns:w16sdtfl="http://schemas.microsoft.com/office/word/2024/wordml/sdtformatlock" xmlns:w16se="http://schemas.microsoft.com/office/word/2015/wordml/symex" xmlns:wpg="http://schemas.microsoft.com/office/word/2010/wordprocessingGroup" xmlns:wpi="http://schemas.microsoft.com/office/word/2010/wordprocessingInk" xmlns:wne="http://schemas.microsoft.com/office/word/2006/wordml" xmlns:wps="http://schemas.microsoft.com/office/word/2010/wordprocessingShape" mc:Ignorable="w14 w15 w16se w16cid w16 w16cex w16sdtdh w16sdtfl w16du wp14">
   <w:abstractNum w:abstractNumId="0" w15:restartNumberingAfterBreak="0">
     <w:nsid w:val="003C303B"/>
     <w:multiLevelType w:val="hybridMultilevel"/>
@@ -3599,7 +3614,7 @@
 </file>
 
 <file path=word/styles.xml><?xml version="1.0" encoding="utf-8"?>
-<w:styles xmlns:mc="http://schemas.openxmlformats.org/markup-compatibility/2006" xmlns:r="http://schemas.openxmlformats.org/officeDocument/2006/relationships" xmlns:w="http://schemas.openxmlformats.org/wordprocessingml/2006/main" xmlns:w14="http://schemas.microsoft.com/office/word/2010/wordml" xmlns:w15="http://schemas.microsoft.com/office/word/2012/wordml" xmlns:w16cex="http://schemas.microsoft.com/office/word/2018/wordml/cex" xmlns:w16cid="http://schemas.microsoft.com/office/word/2016/wordml/cid" xmlns:w16="http://schemas.microsoft.com/office/word/2018/wordml" xmlns:w16sdtdh="http://schemas.microsoft.com/office/word/2020/wordml/sdtdatahash" xmlns:w16se="http://schemas.microsoft.com/office/word/2015/wordml/symex" mc:Ignorable="w14 w15 w16se w16cid w16 w16cex w16sdtdh">
+<w:styles xmlns:mc="http://schemas.openxmlformats.org/markup-compatibility/2006" xmlns:r="http://schemas.openxmlformats.org/officeDocument/2006/relationships" xmlns:w="http://schemas.openxmlformats.org/wordprocessingml/2006/main" xmlns:w14="http://schemas.microsoft.com/office/word/2010/wordml" xmlns:w15="http://schemas.microsoft.com/office/word/2012/wordml" xmlns:w16cex="http://schemas.microsoft.com/office/word/2018/wordml/cex" xmlns:w16cid="http://schemas.microsoft.com/office/word/2016/wordml/cid" xmlns:w16="http://schemas.microsoft.com/office/word/2018/wordml" xmlns:w16du="http://schemas.microsoft.com/office/word/2023/wordml/word16du" xmlns:w16sdtdh="http://schemas.microsoft.com/office/word/2020/wordml/sdtdatahash" xmlns:w16sdtfl="http://schemas.microsoft.com/office/word/2024/wordml/sdtformatlock" xmlns:w16se="http://schemas.microsoft.com/office/word/2015/wordml/symex" mc:Ignorable="w14 w15 w16se w16cid w16 w16cex w16sdtdh w16sdtfl w16du">
   <w:docDefaults>
     <w:rPrDefault>
       <w:rPr>

</xml_diff>